<commit_message>
Atualização do Java runtime
</commit_message>
<xml_diff>
--- a/Semana Spring React.docx
+++ b/Semana Spring React.docx
@@ -44362,26 +44362,6 @@
     </w:p>
     <w:p>
       <w:pPr>
-        <w:shd w:val="clear" w:color="auto" w:fill="FFFFFF"/>
-        <w:spacing w:before="60" w:after="100" w:afterAutospacing="1" w:line="240" w:lineRule="auto"/>
-        <w:rPr>
-          <w:rFonts w:ascii="Segoe UI" w:hAnsi="Segoe UI" w:cs="Segoe UI"/>
-          <w:color w:val="24292F"/>
-        </w:rPr>
-      </w:pPr>
-    </w:p>
-    <w:p>
-      <w:pPr>
-        <w:shd w:val="clear" w:color="auto" w:fill="FFFFFF"/>
-        <w:spacing w:before="60" w:after="100" w:afterAutospacing="1" w:line="240" w:lineRule="auto"/>
-        <w:rPr>
-          <w:rFonts w:ascii="Segoe UI" w:hAnsi="Segoe UI" w:cs="Segoe UI"/>
-          <w:color w:val="24292F"/>
-        </w:rPr>
-      </w:pPr>
-    </w:p>
-    <w:p>
-      <w:pPr>
         <w:pStyle w:val="Ttulo3"/>
         <w:shd w:val="clear" w:color="auto" w:fill="FFFFFF"/>
         <w:spacing w:before="360" w:beforeAutospacing="0" w:after="240" w:afterAutospacing="0"/>
@@ -44399,7 +44379,6 @@
           <w:sz w:val="30"/>
           <w:szCs w:val="30"/>
         </w:rPr>
-        <w:lastRenderedPageBreak/>
         <w:t>Passo: Salvar avaliação</w:t>
       </w:r>
     </w:p>
@@ -44440,6 +44419,7 @@
           <w:rFonts w:ascii="Segoe UI" w:hAnsi="Segoe UI" w:cs="Segoe UI"/>
           <w:color w:val="24292F"/>
         </w:rPr>
+        <w:lastRenderedPageBreak/>
         <w:t xml:space="preserve">Informar </w:t>
       </w:r>
       <w:proofErr w:type="spellStart"/>
@@ -44783,7 +44763,6 @@
           <w:sz w:val="30"/>
           <w:szCs w:val="30"/>
         </w:rPr>
-        <w:lastRenderedPageBreak/>
         <w:t xml:space="preserve">Passo: Validação no </w:t>
       </w:r>
       <w:proofErr w:type="spellStart"/>
@@ -44919,6 +44898,7 @@
           <w:rFonts w:ascii="Segoe UI" w:hAnsi="Segoe UI" w:cs="Segoe UI"/>
           <w:color w:val="24292F"/>
         </w:rPr>
+        <w:lastRenderedPageBreak/>
         <w:t xml:space="preserve">Testar projeto no banco </w:t>
       </w:r>
       <w:proofErr w:type="spellStart"/>
@@ -45636,8 +45616,6 @@
           <w:color w:val="24292F"/>
         </w:rPr>
       </w:pPr>
-      <w:bookmarkStart w:id="0" w:name="_GoBack"/>
-      <w:bookmarkEnd w:id="0"/>
     </w:p>
     <w:p>
       <w:pPr>
@@ -45658,7 +45636,6 @@
           <w:sz w:val="30"/>
           <w:szCs w:val="30"/>
         </w:rPr>
-        <w:lastRenderedPageBreak/>
         <w:t xml:space="preserve">Passo: Implantação no </w:t>
       </w:r>
       <w:proofErr w:type="spellStart"/>
@@ -45769,6 +45746,7 @@
           <w:rFonts w:ascii="Segoe UI" w:hAnsi="Segoe UI" w:cs="Segoe UI"/>
           <w:color w:val="24292F"/>
         </w:rPr>
+        <w:lastRenderedPageBreak/>
         <w:t>Definir variável APP_PROFILE=</w:t>
       </w:r>
       <w:proofErr w:type="spellStart"/>
@@ -45946,48 +45924,33 @@
           <w:rFonts w:ascii="Consolas" w:hAnsi="Consolas"/>
           <w:color w:val="24292F"/>
         </w:rPr>
-        <w:t>git:remote</w:t>
-      </w:r>
-      <w:proofErr w:type="spellEnd"/>
-      <w:r>
-        <w:rPr>
-          <w:rFonts w:ascii="Consolas" w:hAnsi="Consolas"/>
-          <w:color w:val="24292F"/>
-        </w:rPr>
-        <w:t xml:space="preserve"> -a </w:t>
-      </w:r>
-      <w:r>
-        <w:rPr>
-          <w:rStyle w:val="pl-k"/>
-          <w:rFonts w:ascii="Consolas" w:hAnsi="Consolas"/>
-          <w:color w:val="24292F"/>
-        </w:rPr>
-        <w:t>&lt;</w:t>
-      </w:r>
-      <w:r>
-        <w:rPr>
-          <w:rFonts w:ascii="Consolas" w:hAnsi="Consolas"/>
-          <w:color w:val="24292F"/>
-        </w:rPr>
-        <w:t>nome-do-</w:t>
-      </w:r>
-      <w:proofErr w:type="spellStart"/>
-      <w:r>
-        <w:rPr>
-          <w:rFonts w:ascii="Consolas" w:hAnsi="Consolas"/>
-          <w:color w:val="24292F"/>
-        </w:rPr>
-        <w:t>app</w:t>
-      </w:r>
-      <w:proofErr w:type="spellEnd"/>
-      <w:r>
-        <w:rPr>
-          <w:rStyle w:val="pl-k"/>
-          <w:rFonts w:ascii="Consolas" w:hAnsi="Consolas"/>
-          <w:color w:val="24292F"/>
-        </w:rPr>
-        <w:t>&gt;</w:t>
-      </w:r>
+        <w:t>git:rem</w:t>
+      </w:r>
+      <w:r>
+        <w:rPr>
+          <w:rFonts w:ascii="Consolas" w:hAnsi="Consolas"/>
+          <w:color w:val="24292F"/>
+        </w:rPr>
+        <w:t>ote</w:t>
+      </w:r>
+      <w:proofErr w:type="spellEnd"/>
+      <w:r>
+        <w:rPr>
+          <w:rFonts w:ascii="Consolas" w:hAnsi="Consolas"/>
+          <w:color w:val="24292F"/>
+        </w:rPr>
+        <w:t xml:space="preserve"> –a </w:t>
+      </w:r>
+      <w:r>
+        <w:rPr>
+          <w:rFonts w:ascii="Lucida Console" w:hAnsi="Lucida Console" w:cs="Lucida Console"/>
+          <w:sz w:val="18"/>
+          <w:szCs w:val="18"/>
+        </w:rPr>
+        <w:t>lamberti-dsmovie</w:t>
+      </w:r>
+      <w:bookmarkStart w:id="0" w:name="_GoBack"/>
+      <w:bookmarkEnd w:id="0"/>
     </w:p>
     <w:p>
       <w:pPr>

</xml_diff>